<commit_message>
Relates to issue #4. Changed the chart to ggplot in readme and updated the y axis limits in RMarkdown_training code.
</commit_message>
<xml_diff>
--- a/RMarkdown_training.docx
+++ b/RMarkdown_training.docx
@@ -7,13 +7,7 @@
         <w:pStyle w:val="Title"/>
       </w:pPr>
       <w:r>
-        <w:t xml:space="preserve">Air</w:t>
-      </w:r>
-      <w:r>
-        <w:t xml:space="preserve"> </w:t>
-      </w:r>
-      <w:r>
-        <w:t xml:space="preserve">passengers</w:t>
+        <w:t xml:space="preserve">Crime</w:t>
       </w:r>
     </w:p>
     <w:p>
@@ -35,7 +29,7 @@
         <w:pStyle w:val="Date"/>
       </w:pPr>
       <w:r>
-        <w:t xml:space="preserve">22/08/2017</w:t>
+        <w:t xml:space="preserve">24/08/2017</w:t>
       </w:r>
     </w:p>
     <w:p>
@@ -63,9 +57,9 @@
       <w:r>
         <w:drawing>
           <wp:inline>
-            <wp:extent cx="6324600" cy="3162300"/>
+            <wp:extent cx="5544151" cy="2772075"/>
             <wp:effectExtent b="0" l="0" r="0" t="0"/>
-            <wp:docPr descr="" id="1" name="Picture"/>
+            <wp:docPr descr="" title="" id="1" name="Picture"/>
             <a:graphic>
               <a:graphicData uri="http://schemas.openxmlformats.org/drawingml/2006/picture">
                 <pic:pic>
@@ -84,7 +78,7 @@
                   <pic:spPr bwMode="auto">
                     <a:xfrm>
                       <a:off x="0" y="0"/>
-                      <a:ext cx="6324600" cy="3162300"/>
+                      <a:ext cx="5544151" cy="2772075"/>
                     </a:xfrm>
                     <a:prstGeom prst="rect">
                       <a:avLst/>
@@ -118,7 +112,7 @@
         <w:pStyle w:val="FirstParagraph"/>
       </w:pPr>
       <w:r>
-        <w:t xml:space="preserve">The minimum number of passangers was 99 and the maximum was 188.</w:t>
+        <w:t xml:space="preserve">The minimum number of crimes was 99 and the maximum was 188.</w:t>
       </w:r>
     </w:p>
     <w:p>
@@ -1388,7 +1382,7 @@
     </w:lvl>
   </w:abstractNum>
   <w:abstractNum w:abstractNumId="990">
-    <w:nsid w:val="6ea1d4cd"/>
+    <w:nsid w:val="134741a6"/>
     <w:multiLevelType w:val="multilevel"/>
     <w:lvl w:ilvl="0">
       <w:numFmt w:val="bullet"/>

</xml_diff>